<commit_message>
Add support for DRS3100 sensor
DRS3100 in F407VE
</commit_message>
<xml_diff>
--- a/MainBoard/Doc/HardwareSetupV2.docx
+++ b/MainBoard/Doc/HardwareSetupV2.docx
@@ -83,13 +83,7 @@
         <w:rPr>
           <w:rFonts w:hint="eastAsia"/>
         </w:rPr>
-        <w:t>接线端子</w:t>
-      </w:r>
-      <w:r>
-        <w:rPr>
-          <w:rFonts w:hint="eastAsia"/>
-        </w:rPr>
-        <w:t>，</w:t>
+        <w:t>接线端子，</w:t>
       </w:r>
       <w:r>
         <w:rPr>
@@ -702,11 +696,6 @@
       </w:r>
     </w:p>
     <w:p>
-      <w:pPr>
-        <w:rPr>
-          <w:rFonts w:hint="eastAsia"/>
-        </w:rPr>
-      </w:pPr>
       <w:r>
         <w:rPr>
           <w:rFonts w:hint="eastAsia"/>
@@ -726,10 +715,7 @@
         <w:t>1</w:t>
       </w:r>
       <w:r>
-        <w:t xml:space="preserve">uF </w:t>
-      </w:r>
-      <w:r>
-        <w:t>0603</w:t>
+        <w:t>uF 0603</w:t>
       </w:r>
       <w:r>
         <w:rPr>
@@ -817,21 +803,72 @@
         <w:rPr>
           <w:rFonts w:hint="eastAsia"/>
         </w:rPr>
-        <w:t>陶瓷</w:t>
-      </w:r>
-      <w:r>
-        <w:rPr>
-          <w:rFonts w:hint="eastAsia"/>
-        </w:rPr>
-        <w:t>贴片电容</w:t>
-      </w:r>
-    </w:p>
-    <w:p>
-      <w:pPr>
-        <w:rPr>
-          <w:rFonts w:hint="eastAsia"/>
-        </w:rPr>
-      </w:pPr>
+        <w:t>陶瓷贴片电容</w:t>
+      </w:r>
+      <w:r>
+        <w:rPr>
+          <w:rFonts w:hint="eastAsia"/>
+        </w:rPr>
+        <w:t>（</w:t>
+      </w:r>
+      <w:r>
+        <w:rPr>
+          <w:rFonts w:hint="eastAsia"/>
+        </w:rPr>
+        <w:t>F4</w:t>
+      </w:r>
+      <w:r>
+        <w:rPr>
+          <w:rFonts w:hint="eastAsia"/>
+        </w:rPr>
+        <w:t>系列，</w:t>
+      </w:r>
+      <w:r>
+        <w:rPr>
+          <w:rFonts w:hint="eastAsia"/>
+        </w:rPr>
+        <w:t>F1</w:t>
+      </w:r>
+      <w:r>
+        <w:rPr>
+          <w:rFonts w:hint="eastAsia"/>
+        </w:rPr>
+        <w:t>系列</w:t>
+      </w:r>
+      <w:r>
+        <w:rPr>
+          <w:rFonts w:hint="eastAsia"/>
+        </w:rPr>
+        <w:t>C29</w:t>
+      </w:r>
+      <w:r>
+        <w:rPr>
+          <w:rFonts w:hint="eastAsia"/>
+        </w:rPr>
+        <w:t>不用焊，</w:t>
+      </w:r>
+      <w:r>
+        <w:rPr>
+          <w:rFonts w:hint="eastAsia"/>
+        </w:rPr>
+        <w:t>C30</w:t>
+      </w:r>
+      <w:r>
+        <w:rPr>
+          <w:rFonts w:hint="eastAsia"/>
+        </w:rPr>
+        <w:t>短接</w:t>
+      </w:r>
+      <w:bookmarkStart w:id="0" w:name="_GoBack"/>
+      <w:bookmarkEnd w:id="0"/>
+      <w:r>
+        <w:rPr>
+          <w:rFonts w:hint="eastAsia"/>
+        </w:rPr>
+        <w:t>）；</w:t>
+      </w:r>
+    </w:p>
+    <w:p>
       <w:r>
         <w:rPr>
           <w:rFonts w:hint="eastAsia"/>
@@ -975,27 +1012,10 @@
         <w:rPr>
           <w:rFonts w:hint="eastAsia"/>
         </w:rPr>
-        <w:t>和</w:t>
-      </w:r>
-      <w:r>
-        <w:rPr>
-          <w:rFonts w:hint="eastAsia"/>
-        </w:rPr>
-        <w:t>地</w:t>
-      </w:r>
-      <w:r>
-        <w:rPr>
-          <w:rFonts w:hint="eastAsia"/>
-        </w:rPr>
-        <w:t>用跳线帽短接</w:t>
-      </w:r>
-    </w:p>
-    <w:p>
-      <w:pPr>
-        <w:rPr>
-          <w:rFonts w:hint="eastAsia"/>
-        </w:rPr>
-      </w:pPr>
+        <w:t>和地用跳线帽短接</w:t>
+      </w:r>
+    </w:p>
+    <w:p>
       <w:r>
         <w:t>F1/</w:t>
       </w:r>
@@ -1666,8 +1686,6 @@
         </w:rPr>
         <w:t>3.81</w:t>
       </w:r>
-      <w:bookmarkStart w:id="0" w:name="_GoBack"/>
-      <w:bookmarkEnd w:id="0"/>
       <w:r>
         <w:rPr>
           <w:rFonts w:hint="eastAsia"/>

</xml_diff>